<commit_message>
Added files and graphs
</commit_message>
<xml_diff>
--- a/Assignment1/Experiment 01 - Template.docx
+++ b/Assignment1/Experiment 01 - Template.docx
@@ -8,24 +8,60 @@
         <w:pageBreakBefore w:val="false"/>
         <w:rPr/>
       </w:pPr>
-      <w:bookmarkStart w:id="0" w:name="_78cf5qnc4bxd"/>
+      <w:r>
+        <w:rPr/>
+        <w:t>Algorithms speed test</w:t>
+      </w:r>
+    </w:p>
+    <w:p>
+      <w:pPr>
+        <w:pStyle w:val="LOnormal"/>
+        <w:rPr/>
+      </w:pPr>
+      <w:r>
+        <w:rPr/>
+        <w:t>By Filippo Piloni and Alessandro Zanzi</w:t>
+      </w:r>
+    </w:p>
+    <w:p>
+      <w:pPr>
+        <w:pStyle w:val="Subtitle"/>
+        <w:pageBreakBefore w:val="false"/>
+        <w:rPr/>
+      </w:pPr>
+      <w:bookmarkStart w:id="0" w:name="_kvz1siu3n20k"/>
       <w:bookmarkEnd w:id="0"/>
       <w:r>
         <w:rPr/>
-        <w:t>Your Title Here</w:t>
-      </w:r>
-    </w:p>
-    <w:p>
-      <w:pPr>
-        <w:pStyle w:val="Subtitle"/>
-        <w:pageBreakBefore w:val="false"/>
-        <w:rPr/>
-      </w:pPr>
-      <w:bookmarkStart w:id="1" w:name="_kvz1siu3n20k"/>
+        <w:t>Experiment 1, Experimentation &amp; Evaluation 2023</w:t>
+      </w:r>
+    </w:p>
+    <w:p>
+      <w:pPr>
+        <w:pStyle w:val="Heading1"/>
+        <w:pageBreakBefore w:val="false"/>
+        <w:rPr/>
+      </w:pPr>
+      <w:bookmarkStart w:id="1" w:name="_bdrzzot4er25"/>
       <w:bookmarkEnd w:id="1"/>
       <w:r>
         <w:rPr/>
-        <w:t>Experiment 1, Experimentation &amp; Evaluation 2023</w:t>
+        <w:t>Abstract</w:t>
+      </w:r>
+    </w:p>
+    <w:p>
+      <w:pPr>
+        <w:pStyle w:val="LOnormal"/>
+        <w:pageBreakBefore w:val="false"/>
+        <w:rPr>
+          <w:color w:val="B7B7B7"/>
+        </w:rPr>
+      </w:pPr>
+      <w:r>
+        <w:rPr>
+          <w:color w:val="B7B7B7"/>
+        </w:rPr>
+        <w:t>Short (120-130 words) summary of your entire report. Give the reader a quick idea of what you did and what the main findings were (if you prepare this report ahead of time, leave out the findings until after you finish the analysis).</w:t>
       </w:r>
     </w:p>
     <w:p>
@@ -34,36 +70,8 @@
         <w:pageBreakBefore w:val="false"/>
         <w:rPr/>
       </w:pPr>
-      <w:bookmarkStart w:id="2" w:name="_bdrzzot4er25"/>
+      <w:bookmarkStart w:id="2" w:name="_fbc5wndl9alr"/>
       <w:bookmarkEnd w:id="2"/>
-      <w:r>
-        <w:rPr/>
-        <w:t>Abstract</w:t>
-      </w:r>
-    </w:p>
-    <w:p>
-      <w:pPr>
-        <w:pStyle w:val="LOnormal"/>
-        <w:pageBreakBefore w:val="false"/>
-        <w:rPr>
-          <w:color w:val="B7B7B7"/>
-        </w:rPr>
-      </w:pPr>
-      <w:r>
-        <w:rPr>
-          <w:color w:val="B7B7B7"/>
-        </w:rPr>
-        <w:t>Short (120-130 words) summary of your entire report. Give the reader a quick idea of what you did and what the main findings were (if you prepare this report ahead of time, leave out the findings until after you finish the analysis).</w:t>
-      </w:r>
-    </w:p>
-    <w:p>
-      <w:pPr>
-        <w:pStyle w:val="Heading1"/>
-        <w:pageBreakBefore w:val="false"/>
-        <w:rPr/>
-      </w:pPr>
-      <w:bookmarkStart w:id="3" w:name="_fbc5wndl9alr"/>
-      <w:bookmarkEnd w:id="3"/>
       <w:r>
         <w:rPr/>
         <w:t>1. Introduction</w:t>
@@ -101,71 +109,7 @@
           <w:bCs w:val="false"/>
           <w:color w:val="000000"/>
         </w:rPr>
-        <w:t xml:space="preserve">Sorting algorithms play a crucial role in various computer science applications, influencing the efficiency and performance of data processing tasks. </w:t>
-      </w:r>
-      <w:r>
-        <w:rPr>
-          <w:b w:val="false"/>
-          <w:bCs w:val="false"/>
-          <w:color w:val="000000"/>
-        </w:rPr>
-        <w:t xml:space="preserve">It is important to choose the correct and faster algorithm according to the situation and cases of the program to maximize the efficiency. </w:t>
-      </w:r>
-      <w:r>
-        <w:rPr>
-          <w:b w:val="false"/>
-          <w:bCs w:val="false"/>
-          <w:color w:val="000000"/>
-        </w:rPr>
-        <w:t xml:space="preserve"> </w:t>
-      </w:r>
-      <w:r>
-        <w:rPr>
-          <w:b w:val="false"/>
-          <w:bCs w:val="false"/>
-          <w:color w:val="000000"/>
-        </w:rPr>
-        <w:t xml:space="preserve">For this reason, the aim of this experiment is to demonstrate </w:t>
-      </w:r>
-      <w:r>
-        <w:rPr>
-          <w:b w:val="false"/>
-          <w:bCs w:val="false"/>
-          <w:color w:val="000000"/>
-        </w:rPr>
-        <w:t xml:space="preserve">which among the three selected algorithms, namely, BubbleSortPassPerItem, BubbleSortUntilNoChange, and BubbleSortWhileNeeded, </w:t>
-      </w:r>
-      <w:r>
-        <w:rPr>
-          <w:b w:val="false"/>
-          <w:bCs w:val="false"/>
-          <w:color w:val="000000"/>
-        </w:rPr>
-        <w:t>provides</w:t>
-      </w:r>
-      <w:r>
-        <w:rPr>
-          <w:b w:val="false"/>
-          <w:bCs w:val="false"/>
-          <w:color w:val="000000"/>
-        </w:rPr>
-        <w:t xml:space="preserve"> superior speed and efficiency? This inquiry drives the motivation behind our experiment, aiming to uncover the comparative performance of these algorithms and shed light on their behavior under varying conditions </w:t>
-      </w:r>
-      <w:r>
-        <w:rPr>
-          <w:b w:val="false"/>
-          <w:bCs w:val="false"/>
-          <w:color w:val="000000"/>
-        </w:rPr>
-        <w:t>such as the size of the array, the type of the elements inside and the order of the elements</w:t>
-      </w:r>
-      <w:r>
-        <w:rPr>
-          <w:b w:val="false"/>
-          <w:bCs w:val="false"/>
-          <w:color w:val="000000"/>
-        </w:rPr>
-        <w:t>.</w:t>
+        <w:t>Sorting algorithms play a crucial role in various computer science applications, influencing the efficiency and performance of data processing tasks. It is important to choose the correct and faster algorithm according to the situation and cases of the program to maximize the efficiency.  For this reason, the aim of this experiment is to demonstrate which among the three selected algorithms, namely, BubbleSortPassPerItem, BubbleSortUntilNoChange, and BubbleSortWhileNeeded, provides superior speed and efficiency? This inquiry drives the motivation behind our experiment, aiming to uncover the comparative performance of these algorithms and shed light on their behavior under varying conditions such as the size of the array, the type of the elements inside and the order of the elements.</w:t>
       </w:r>
     </w:p>
     <w:p>
@@ -202,31 +146,7 @@
           <w:bCs w:val="false"/>
           <w:color w:val="000000"/>
         </w:rPr>
-        <w:t>The</w:t>
-      </w:r>
-      <w:r>
-        <w:rPr>
-          <w:b w:val="false"/>
-          <w:bCs w:val="false"/>
-          <w:color w:val="000000"/>
-        </w:rPr>
-        <w:t xml:space="preserve"> pursuit of this investigation is </w:t>
-      </w:r>
-      <w:r>
-        <w:rPr>
-          <w:b w:val="false"/>
-          <w:bCs w:val="false"/>
-          <w:color w:val="000000"/>
-        </w:rPr>
-        <w:t>driven</w:t>
-      </w:r>
-      <w:r>
-        <w:rPr>
-          <w:b w:val="false"/>
-          <w:bCs w:val="false"/>
-          <w:color w:val="000000"/>
-        </w:rPr>
-        <w:t xml:space="preserve"> by a curiosity about the practical implications of sorting algorithms in real-world scenarios. Understanding the nuances of algorithmic behavior is essential for making informed decisions in software development, where optimal performance is often a critical factor. </w:t>
+        <w:t xml:space="preserve">The pursuit of this investigation is driven by a curiosity about the practical implications of sorting algorithms in real-world scenarios. Understanding the nuances of algorithmic behavior is essential for making informed decisions in software development, where optimal performance is often a critical factor. </w:t>
       </w:r>
     </w:p>
     <w:p>
@@ -263,23 +183,7 @@
           <w:bCs w:val="false"/>
           <w:color w:val="000000"/>
         </w:rPr>
-        <w:t xml:space="preserve">The primary focus </w:t>
-      </w:r>
-      <w:r>
-        <w:rPr>
-          <w:b w:val="false"/>
-          <w:bCs w:val="false"/>
-          <w:color w:val="000000"/>
-        </w:rPr>
-        <w:t>of our investigation is</w:t>
-      </w:r>
-      <w:r>
-        <w:rPr>
-          <w:b w:val="false"/>
-          <w:bCs w:val="false"/>
-          <w:color w:val="000000"/>
-        </w:rPr>
-        <w:t xml:space="preserve"> the evaluation of the three sorting algorithms in question, each representing a distinct approach to sorting. In this introduction, we provide a glimpse into the overarching goal of our experiment: to identify the algorithm that excels in terms of speed and efficiency. </w:t>
+        <w:t xml:space="preserve">The primary focus of our investigation is the evaluation of the three sorting algorithms in question, each representing a distinct approach to sorting. In this introduction, we provide a glimpse into the overarching goal of our experiment: to identify the algorithm that excels in terms of speed and efficiency. </w:t>
       </w:r>
     </w:p>
     <w:p>
@@ -316,23 +220,7 @@
           <w:bCs w:val="false"/>
           <w:color w:val="000000"/>
         </w:rPr>
-        <w:t xml:space="preserve">In the subsequent sections, we will outline the experimental methodology, present the results, and draw conclusions based on our findings. By the end of this study, we aim to provide a clear understanding of the comparative strengths and weaknesses of </w:t>
-      </w:r>
-      <w:r>
-        <w:rPr>
-          <w:b w:val="false"/>
-          <w:bCs w:val="false"/>
-          <w:color w:val="000000"/>
-        </w:rPr>
-        <w:t>the three algorithms considered</w:t>
-      </w:r>
-      <w:r>
-        <w:rPr>
-          <w:b w:val="false"/>
-          <w:bCs w:val="false"/>
-          <w:color w:val="000000"/>
-        </w:rPr>
-        <w:t>.</w:t>
+        <w:t>In the subsequent sections, we will outline the experimental methodology, present the results, and draw conclusions based on our findings. By the end of this study, we aim to provide a clear understanding of the comparative strengths and weaknesses of the three algorithms considered.</w:t>
       </w:r>
     </w:p>
     <w:p>
@@ -487,36 +375,36 @@
         <w:pageBreakBefore w:val="false"/>
         <w:rPr/>
       </w:pPr>
-      <w:bookmarkStart w:id="4" w:name="_7s1wpcds2p16"/>
+      <w:bookmarkStart w:id="3" w:name="_7s1wpcds2p16"/>
+      <w:bookmarkEnd w:id="3"/>
+      <w:r>
+        <w:rPr/>
+        <w:t>2. Method</w:t>
+      </w:r>
+    </w:p>
+    <w:p>
+      <w:pPr>
+        <w:pStyle w:val="LOnormal"/>
+        <w:pageBreakBefore w:val="false"/>
+        <w:rPr>
+          <w:color w:val="B7B7B7"/>
+        </w:rPr>
+      </w:pPr>
+      <w:r>
+        <w:rPr>
+          <w:color w:val="B7B7B7"/>
+        </w:rPr>
+        <w:t>In the following subsections, describe everything that a reader would need to replicate your experiment in all important details.</w:t>
+      </w:r>
+    </w:p>
+    <w:p>
+      <w:pPr>
+        <w:pStyle w:val="Heading2"/>
+        <w:pageBreakBefore w:val="false"/>
+        <w:rPr/>
+      </w:pPr>
+      <w:bookmarkStart w:id="4" w:name="_f0ygecbeiup8"/>
       <w:bookmarkEnd w:id="4"/>
-      <w:r>
-        <w:rPr/>
-        <w:t>2. Method</w:t>
-      </w:r>
-    </w:p>
-    <w:p>
-      <w:pPr>
-        <w:pStyle w:val="LOnormal"/>
-        <w:pageBreakBefore w:val="false"/>
-        <w:rPr>
-          <w:color w:val="B7B7B7"/>
-        </w:rPr>
-      </w:pPr>
-      <w:r>
-        <w:rPr>
-          <w:color w:val="B7B7B7"/>
-        </w:rPr>
-        <w:t>In the following subsections, describe everything that a reader would need to replicate your experiment in all important details.</w:t>
-      </w:r>
-    </w:p>
-    <w:p>
-      <w:pPr>
-        <w:pStyle w:val="Heading2"/>
-        <w:pageBreakBefore w:val="false"/>
-        <w:rPr/>
-      </w:pPr>
-      <w:bookmarkStart w:id="5" w:name="_f0ygecbeiup8"/>
-      <w:bookmarkEnd w:id="5"/>
       <w:r>
         <w:rPr/>
         <w:t>2.1 Variables</w:t>
@@ -1124,13 +1012,7 @@
               <w:rPr>
                 <w:color w:val="000000"/>
               </w:rPr>
-              <w:t xml:space="preserve">Random </w:t>
-            </w:r>
-            <w:r>
-              <w:rPr>
-                <w:color w:val="000000"/>
-              </w:rPr>
-              <w:t>values, Sorted values and inverted-sorted values</w:t>
+              <w:t>Random values, Sorted values and inverted-sorted values</w:t>
             </w:r>
           </w:p>
         </w:tc>
@@ -1172,8 +1054,8 @@
         <w:pageBreakBefore w:val="false"/>
         <w:rPr/>
       </w:pPr>
-      <w:bookmarkStart w:id="6" w:name="_yj0sbom1us79"/>
-      <w:bookmarkEnd w:id="6"/>
+      <w:bookmarkStart w:id="5" w:name="_yj0sbom1us79"/>
+      <w:bookmarkEnd w:id="5"/>
       <w:r>
         <w:rPr/>
         <w:t>2.2 Design</w:t>
@@ -1375,6 +1257,8 @@
         <w:rPr>
           <w:rFonts w:ascii="Arial" w:hAnsi="Arial" w:eastAsia="Arial" w:cs="Arial"/>
           <w:b w:val="false"/>
+          <w:b w:val="false"/>
+          <w:i w:val="false"/>
           <w:i w:val="false"/>
           <w:caps w:val="false"/>
           <w:smallCaps w:val="false"/>
@@ -1613,6 +1497,8 @@
         <w:rPr>
           <w:rFonts w:ascii="Arial" w:hAnsi="Arial" w:eastAsia="Arial" w:cs="Arial"/>
           <w:b w:val="false"/>
+          <w:b w:val="false"/>
+          <w:i w:val="false"/>
           <w:i w:val="false"/>
           <w:caps w:val="false"/>
           <w:smallCaps w:val="false"/>
@@ -1647,8 +1533,8 @@
         <w:pageBreakBefore w:val="false"/>
         <w:rPr/>
       </w:pPr>
-      <w:bookmarkStart w:id="7" w:name="_xbxurac99z3a"/>
-      <w:bookmarkEnd w:id="7"/>
+      <w:bookmarkStart w:id="6" w:name="_xbxurac99z3a"/>
+      <w:bookmarkEnd w:id="6"/>
       <w:r>
         <w:rPr/>
         <w:t>2.3 Apparatus and Materials</w:t>
@@ -1705,28 +1591,576 @@
     </w:p>
     <w:p>
       <w:pPr>
+        <w:pStyle w:val="LOnormal"/>
+        <w:numPr>
+          <w:ilvl w:val="0"/>
+          <w:numId w:val="1"/>
+        </w:numPr>
+        <w:rPr>
+          <w:color w:val="000000"/>
+        </w:rPr>
+      </w:pPr>
+      <w:r>
+        <w:rPr>
+          <w:color w:val="000000"/>
+        </w:rPr>
+        <w:t>Python 3.8.10</w:t>
+      </w:r>
+    </w:p>
+    <w:p>
+      <w:pPr>
         <w:pStyle w:val="Heading2"/>
         <w:pageBreakBefore w:val="false"/>
         <w:rPr/>
       </w:pPr>
-      <w:bookmarkStart w:id="8" w:name="_uqdpy5w7mm9h"/>
+      <w:bookmarkStart w:id="7" w:name="_uqdpy5w7mm9h"/>
+      <w:bookmarkEnd w:id="7"/>
+      <w:r>
+        <w:rPr/>
+        <w:t>2.4 Procedure</w:t>
+      </w:r>
+    </w:p>
+    <w:p>
+      <w:pPr>
+        <w:pStyle w:val="LOnormal"/>
+        <w:pageBreakBefore w:val="false"/>
+        <w:rPr/>
+      </w:pPr>
+      <w:r>
+        <w:rPr>
+          <w:color w:val="B7B7B7"/>
+        </w:rPr>
+        <w:t>Describe how you used your props and/or the participants to perform your actual experiment, i.e., how you actually carried out a single experimental run. What was done to the participants? What did they have to do? How long did each session take (unless this is an actual dependent variable)? If you did not have participants, explain, e.g., what software was started by whom in what order.</w:t>
+      </w:r>
+    </w:p>
+    <w:p>
+      <w:pPr>
+        <w:pStyle w:val="Heading1"/>
+        <w:pageBreakBefore w:val="false"/>
+        <w:rPr/>
+      </w:pPr>
+      <w:bookmarkStart w:id="8" w:name="_2qk9y7anju65"/>
       <w:bookmarkEnd w:id="8"/>
       <w:r>
         <w:rPr/>
-        <w:t>2.4 Procedure</w:t>
-      </w:r>
-    </w:p>
-    <w:p>
-      <w:pPr>
-        <w:pStyle w:val="LOnormal"/>
-        <w:pageBreakBefore w:val="false"/>
-        <w:rPr/>
-      </w:pPr>
-      <w:r>
-        <w:rPr>
-          <w:color w:val="B7B7B7"/>
-        </w:rPr>
-        <w:t>Describe how you used your props and/or the participants to perform your actual experiment, i.e., how you actually carried out a single experimental run. What was done to the participants? What did they have to do? How long did each session take (unless this is an actual dependent variable)? If you did not have participants, explain, e.g., what software was started by whom in what order.</w:t>
+        <w:t>3. Results</w:t>
+      </w:r>
+    </w:p>
+    <w:p>
+      <w:pPr>
+        <w:pStyle w:val="Heading2"/>
+        <w:pageBreakBefore w:val="false"/>
+        <w:rPr/>
+      </w:pPr>
+      <w:bookmarkStart w:id="9" w:name="_rvhx6fhhh61g"/>
+      <w:bookmarkEnd w:id="9"/>
+      <w:r>
+        <w:rPr/>
+        <w:t>3.1 Visual Overview</w:t>
+      </w:r>
+    </w:p>
+    <w:p>
+      <w:pPr>
+        <w:pStyle w:val="LOnormal"/>
+        <w:rPr/>
+      </w:pPr>
+      <w:r>
+        <w:rPr/>
+        <w:t>The graphs represent the time needed for the various algorithms to sort an array of different sizes of different types.</w:t>
+      </w:r>
+    </w:p>
+    <w:p>
+      <w:pPr>
+        <w:pStyle w:val="LOnormal"/>
+        <w:rPr/>
+      </w:pPr>
+      <w:r>
+        <w:rPr/>
+        <w:t>On the X axis are written the algorithm used.</w:t>
+      </w:r>
+    </w:p>
+    <w:p>
+      <w:pPr>
+        <w:pStyle w:val="LOnormal"/>
+        <w:rPr/>
+      </w:pPr>
+      <w:r>
+        <w:rPr/>
+        <w:t>On the Y axis is written the time in nanoseconds multiplied for the value on top of the axis (to improve visibility).</w:t>
+      </w:r>
+    </w:p>
+    <w:p>
+      <w:pPr>
+        <w:pStyle w:val="LOnormal"/>
+        <w:rPr/>
+      </w:pPr>
+      <w:r>
+        <w:rPr/>
+      </w:r>
+    </w:p>
+    <w:p>
+      <w:pPr>
+        <w:pStyle w:val="LOnormal"/>
+        <w:rPr>
+          <w:sz w:val="30"/>
+          <w:szCs w:val="30"/>
+        </w:rPr>
+      </w:pPr>
+      <w:r>
+        <w:rPr>
+          <w:sz w:val="30"/>
+          <w:szCs w:val="30"/>
+        </w:rPr>
+        <w:t>Type: Integer</w:t>
+      </w:r>
+    </w:p>
+    <w:p>
+      <w:pPr>
+        <w:pStyle w:val="LOnormal"/>
+        <w:rPr>
+          <w:sz w:val="30"/>
+          <w:szCs w:val="30"/>
+        </w:rPr>
+      </w:pPr>
+      <w:r>
+        <w:rPr>
+          <w:sz w:val="30"/>
+          <w:szCs w:val="30"/>
+        </w:rPr>
+        <w:drawing>
+          <wp:anchor behindDoc="0" distT="0" distB="0" distL="0" distR="0" simplePos="0" locked="0" layoutInCell="1" allowOverlap="1" relativeHeight="2">
+            <wp:simplePos x="0" y="0"/>
+            <wp:positionH relativeFrom="column">
+              <wp:posOffset>-368300</wp:posOffset>
+            </wp:positionH>
+            <wp:positionV relativeFrom="paragraph">
+              <wp:posOffset>19685</wp:posOffset>
+            </wp:positionV>
+            <wp:extent cx="6687820" cy="2607310"/>
+            <wp:effectExtent l="0" t="0" r="0" b="0"/>
+            <wp:wrapSquare wrapText="largest"/>
+            <wp:docPr id="1" name="Image1" descr=""/>
+            <wp:cNvGraphicFramePr>
+              <a:graphicFrameLocks xmlns:a="http://schemas.openxmlformats.org/drawingml/2006/main" noChangeAspect="1"/>
+            </wp:cNvGraphicFramePr>
+            <a:graphic xmlns:a="http://schemas.openxmlformats.org/drawingml/2006/main">
+              <a:graphicData uri="http://schemas.openxmlformats.org/drawingml/2006/picture">
+                <pic:pic xmlns:pic="http://schemas.openxmlformats.org/drawingml/2006/picture">
+                  <pic:nvPicPr>
+                    <pic:cNvPr id="1" name="Image1" descr=""/>
+                    <pic:cNvPicPr>
+                      <a:picLocks noChangeAspect="1" noChangeArrowheads="1"/>
+                    </pic:cNvPicPr>
+                  </pic:nvPicPr>
+                  <pic:blipFill>
+                    <a:blip r:embed="rId2"/>
+                    <a:stretch>
+                      <a:fillRect/>
+                    </a:stretch>
+                  </pic:blipFill>
+                  <pic:spPr bwMode="auto">
+                    <a:xfrm>
+                      <a:off x="0" y="0"/>
+                      <a:ext cx="6687820" cy="2607310"/>
+                    </a:xfrm>
+                    <a:prstGeom prst="rect">
+                      <a:avLst/>
+                    </a:prstGeom>
+                  </pic:spPr>
+                </pic:pic>
+              </a:graphicData>
+            </a:graphic>
+          </wp:anchor>
+        </w:drawing>
+      </w:r>
+    </w:p>
+    <w:p>
+      <w:pPr>
+        <w:pStyle w:val="LOnormal"/>
+        <w:rPr>
+          <w:sz w:val="30"/>
+          <w:szCs w:val="30"/>
+        </w:rPr>
+      </w:pPr>
+      <w:r>
+        <w:rPr>
+          <w:sz w:val="30"/>
+          <w:szCs w:val="30"/>
+        </w:rPr>
+      </w:r>
+    </w:p>
+    <w:p>
+      <w:pPr>
+        <w:pStyle w:val="LOnormal"/>
+        <w:pageBreakBefore w:val="false"/>
+        <w:rPr>
+          <w:color w:val="B7B7B7"/>
+        </w:rPr>
+      </w:pPr>
+      <w:r>
+        <w:rPr/>
+      </w:r>
+    </w:p>
+    <w:p>
+      <w:pPr>
+        <w:pStyle w:val="LOnormal"/>
+        <w:rPr>
+          <w:color w:val="B7B7B7"/>
+        </w:rPr>
+      </w:pPr>
+      <w:r>
+        <w:rPr/>
+      </w:r>
+    </w:p>
+    <w:p>
+      <w:pPr>
+        <w:pStyle w:val="LOnormal"/>
+        <w:rPr/>
+      </w:pPr>
+      <w:r>
+        <w:rPr>
+          <w:sz w:val="30"/>
+          <w:szCs w:val="30"/>
+        </w:rPr>
+        <w:t xml:space="preserve">Type: </w:t>
+      </w:r>
+      <w:r>
+        <w:rPr>
+          <w:rFonts w:eastAsia="Arial" w:cs="Arial"/>
+          <w:color w:val="auto"/>
+          <w:kern w:val="0"/>
+          <w:sz w:val="30"/>
+          <w:szCs w:val="30"/>
+          <w:lang w:val="en-US" w:eastAsia="zh-CN" w:bidi="hi-IN"/>
+        </w:rPr>
+        <w:t>Byte</w:t>
+      </w:r>
+    </w:p>
+    <w:p>
+      <w:pPr>
+        <w:pStyle w:val="LOnormal"/>
+        <w:rPr>
+          <w:sz w:val="30"/>
+          <w:szCs w:val="30"/>
+        </w:rPr>
+      </w:pPr>
+      <w:r>
+        <w:rPr>
+          <w:sz w:val="30"/>
+          <w:szCs w:val="30"/>
+        </w:rPr>
+        <w:drawing>
+          <wp:anchor behindDoc="0" distT="0" distB="0" distL="0" distR="0" simplePos="0" locked="0" layoutInCell="1" allowOverlap="1" relativeHeight="3">
+            <wp:simplePos x="0" y="0"/>
+            <wp:positionH relativeFrom="column">
+              <wp:posOffset>-419100</wp:posOffset>
+            </wp:positionH>
+            <wp:positionV relativeFrom="paragraph">
+              <wp:posOffset>635</wp:posOffset>
+            </wp:positionV>
+            <wp:extent cx="6618605" cy="2586355"/>
+            <wp:effectExtent l="0" t="0" r="0" b="0"/>
+            <wp:wrapSquare wrapText="largest"/>
+            <wp:docPr id="2" name="Image2" descr=""/>
+            <wp:cNvGraphicFramePr>
+              <a:graphicFrameLocks xmlns:a="http://schemas.openxmlformats.org/drawingml/2006/main" noChangeAspect="1"/>
+            </wp:cNvGraphicFramePr>
+            <a:graphic xmlns:a="http://schemas.openxmlformats.org/drawingml/2006/main">
+              <a:graphicData uri="http://schemas.openxmlformats.org/drawingml/2006/picture">
+                <pic:pic xmlns:pic="http://schemas.openxmlformats.org/drawingml/2006/picture">
+                  <pic:nvPicPr>
+                    <pic:cNvPr id="2" name="Image2" descr=""/>
+                    <pic:cNvPicPr>
+                      <a:picLocks noChangeAspect="1" noChangeArrowheads="1"/>
+                    </pic:cNvPicPr>
+                  </pic:nvPicPr>
+                  <pic:blipFill>
+                    <a:blip r:embed="rId3"/>
+                    <a:srcRect l="0" t="0" r="407" b="0"/>
+                    <a:stretch>
+                      <a:fillRect/>
+                    </a:stretch>
+                  </pic:blipFill>
+                  <pic:spPr bwMode="auto">
+                    <a:xfrm>
+                      <a:off x="0" y="0"/>
+                      <a:ext cx="6618605" cy="2586355"/>
+                    </a:xfrm>
+                    <a:prstGeom prst="rect">
+                      <a:avLst/>
+                    </a:prstGeom>
+                  </pic:spPr>
+                </pic:pic>
+              </a:graphicData>
+            </a:graphic>
+          </wp:anchor>
+        </w:drawing>
+      </w:r>
+    </w:p>
+    <w:p>
+      <w:pPr>
+        <w:pStyle w:val="LOnormal"/>
+        <w:rPr>
+          <w:color w:val="B7B7B7"/>
+        </w:rPr>
+      </w:pPr>
+      <w:r>
+        <w:rPr/>
+      </w:r>
+    </w:p>
+    <w:p>
+      <w:pPr>
+        <w:pStyle w:val="LOnormal"/>
+        <w:rPr>
+          <w:color w:val="B7B7B7"/>
+        </w:rPr>
+      </w:pPr>
+      <w:r>
+        <w:rPr/>
+      </w:r>
+    </w:p>
+    <w:p>
+      <w:pPr>
+        <w:pStyle w:val="LOnormal"/>
+        <w:rPr>
+          <w:color w:val="B7B7B7"/>
+        </w:rPr>
+      </w:pPr>
+      <w:r>
+        <w:rPr>
+          <w:color w:val="B7B7B7"/>
+        </w:rPr>
+        <w:t>Provide an insightful overview of the data you collected. This requires some engineering from your part, to find a good degree of summarization: On one end of the spectrum, you don't summarize, and report hundreds of raw measurement values in a block of text. On the other end of the spectrum, you report a single number (like a mean value). Both approaches are bad.</w:t>
+      </w:r>
+    </w:p>
+    <w:p>
+      <w:pPr>
+        <w:pStyle w:val="LOnormal"/>
+        <w:pageBreakBefore w:val="false"/>
+        <w:rPr>
+          <w:color w:val="B7B7B7"/>
+        </w:rPr>
+      </w:pPr>
+      <w:r>
+        <w:rPr>
+          <w:color w:val="B7B7B7"/>
+        </w:rPr>
+      </w:r>
+    </w:p>
+    <w:p>
+      <w:pPr>
+        <w:pStyle w:val="LOnormal"/>
+        <w:pageBreakBefore w:val="false"/>
+        <w:rPr>
+          <w:color w:val="B7B7B7"/>
+        </w:rPr>
+      </w:pPr>
+      <w:r>
+        <w:rPr>
+          <w:color w:val="B7B7B7"/>
+        </w:rPr>
+        <w:t xml:space="preserve">Instead, use appropriate visual summaries (such as </w:t>
+      </w:r>
+      <w:r>
+        <w:rPr>
+          <w:b/>
+          <w:color w:val="B7B7B7"/>
+        </w:rPr>
+        <w:t>scatter plots</w:t>
+      </w:r>
+      <w:r>
+        <w:rPr>
+          <w:color w:val="B7B7B7"/>
+        </w:rPr>
+        <w:t xml:space="preserve">, </w:t>
+      </w:r>
+      <w:r>
+        <w:rPr>
+          <w:b/>
+          <w:color w:val="B7B7B7"/>
+        </w:rPr>
+        <w:t>histograms</w:t>
+      </w:r>
+      <w:r>
+        <w:rPr>
+          <w:color w:val="B7B7B7"/>
+        </w:rPr>
+        <w:t xml:space="preserve">, </w:t>
+      </w:r>
+      <w:r>
+        <w:rPr>
+          <w:b/>
+          <w:color w:val="B7B7B7"/>
+        </w:rPr>
+        <w:t>box plots</w:t>
+      </w:r>
+      <w:r>
+        <w:rPr>
+          <w:color w:val="B7B7B7"/>
+        </w:rPr>
+        <w:t xml:space="preserve">, or </w:t>
+      </w:r>
+      <w:r>
+        <w:rPr>
+          <w:b/>
+          <w:color w:val="B7B7B7"/>
+        </w:rPr>
+        <w:t>empirical cumulative distribution functions</w:t>
+      </w:r>
+      <w:r>
+        <w:rPr>
+          <w:color w:val="B7B7B7"/>
+        </w:rPr>
+        <w:t xml:space="preserve">) to show the distribution of your data. If you have a very small number of measurement values, then report all of them in a </w:t>
+      </w:r>
+      <w:r>
+        <w:rPr>
+          <w:b/>
+          <w:color w:val="B7B7B7"/>
+        </w:rPr>
+        <w:t>well organized table</w:t>
+      </w:r>
+      <w:r>
+        <w:rPr>
+          <w:color w:val="B7B7B7"/>
+        </w:rPr>
+        <w:t xml:space="preserve"> (where rows and/or columns correspond to different levels of different factors).</w:t>
+      </w:r>
+    </w:p>
+    <w:p>
+      <w:pPr>
+        <w:pStyle w:val="Heading2"/>
+        <w:pageBreakBefore w:val="false"/>
+        <w:rPr/>
+      </w:pPr>
+      <w:bookmarkStart w:id="10" w:name="_v622tr5erkna"/>
+      <w:bookmarkEnd w:id="10"/>
+      <w:r>
+        <w:rPr/>
+        <w:t>3.2 Descriptive Statistics</w:t>
+      </w:r>
+    </w:p>
+    <w:p>
+      <w:pPr>
+        <w:pStyle w:val="LOnormal"/>
+        <w:pageBreakBefore w:val="false"/>
+        <w:rPr>
+          <w:color w:val="B7B7B7"/>
+        </w:rPr>
+      </w:pPr>
+      <w:r>
+        <w:rPr>
+          <w:color w:val="B7B7B7"/>
+        </w:rPr>
+        <w:t xml:space="preserve">For each group or condition, summarize the set of measured values with a "five-number summary": </w:t>
+      </w:r>
+      <w:r>
+        <w:rPr>
+          <w:b/>
+          <w:color w:val="B7B7B7"/>
+        </w:rPr>
+        <w:t>minimum</w:t>
+      </w:r>
+      <w:r>
+        <w:rPr>
+          <w:color w:val="B7B7B7"/>
+        </w:rPr>
+        <w:t xml:space="preserve">, </w:t>
+      </w:r>
+      <w:r>
+        <w:rPr>
+          <w:b/>
+          <w:color w:val="B7B7B7"/>
+        </w:rPr>
+        <w:t>first quartile</w:t>
+      </w:r>
+      <w:r>
+        <w:rPr>
+          <w:color w:val="B7B7B7"/>
+        </w:rPr>
+        <w:t xml:space="preserve">, </w:t>
+      </w:r>
+      <w:r>
+        <w:rPr>
+          <w:b/>
+          <w:color w:val="B7B7B7"/>
+        </w:rPr>
+        <w:t>median</w:t>
+      </w:r>
+      <w:r>
+        <w:rPr>
+          <w:color w:val="B7B7B7"/>
+        </w:rPr>
+        <w:t xml:space="preserve">, </w:t>
+      </w:r>
+      <w:r>
+        <w:rPr>
+          <w:b/>
+          <w:color w:val="B7B7B7"/>
+        </w:rPr>
+        <w:t>third quartile</w:t>
+      </w:r>
+      <w:r>
+        <w:rPr>
+          <w:color w:val="B7B7B7"/>
+        </w:rPr>
+        <w:t xml:space="preserve">, and </w:t>
+      </w:r>
+      <w:r>
+        <w:rPr>
+          <w:b/>
+          <w:color w:val="B7B7B7"/>
+        </w:rPr>
+        <w:t>maximum</w:t>
+      </w:r>
+      <w:r>
+        <w:rPr>
+          <w:color w:val="B7B7B7"/>
+        </w:rPr>
+        <w:t xml:space="preserve">. </w:t>
+      </w:r>
+    </w:p>
+    <w:p>
+      <w:pPr>
+        <w:pStyle w:val="LOnormal"/>
+        <w:pageBreakBefore w:val="false"/>
+        <w:rPr>
+          <w:color w:val="B7B7B7"/>
+        </w:rPr>
+      </w:pPr>
+      <w:r>
+        <w:rPr>
+          <w:color w:val="B7B7B7"/>
+        </w:rPr>
+      </w:r>
+    </w:p>
+    <w:p>
+      <w:pPr>
+        <w:pStyle w:val="LOnormal"/>
+        <w:pageBreakBefore w:val="false"/>
+        <w:rPr>
+          <w:color w:val="B7B7B7"/>
+        </w:rPr>
+      </w:pPr>
+      <w:r>
+        <w:rPr>
+          <w:color w:val="B7B7B7"/>
+        </w:rPr>
+        <w:t>Make sure you explain – in your words – what these statistics mean “in plain English”, but don’t yet interpret them (this is for the Discussion section).</w:t>
+      </w:r>
+    </w:p>
+    <w:p>
+      <w:pPr>
+        <w:pStyle w:val="LOnormal"/>
+        <w:pageBreakBefore w:val="false"/>
+        <w:rPr>
+          <w:color w:val="B7B7B7"/>
+        </w:rPr>
+      </w:pPr>
+      <w:r>
+        <w:rPr>
+          <w:color w:val="B7B7B7"/>
+        </w:rPr>
       </w:r>
     </w:p>
     <w:p>
@@ -1735,11 +2169,11 @@
         <w:pageBreakBefore w:val="false"/>
         <w:rPr/>
       </w:pPr>
-      <w:bookmarkStart w:id="9" w:name="_2qk9y7anju65"/>
-      <w:bookmarkEnd w:id="9"/>
-      <w:r>
-        <w:rPr/>
-        <w:t>3. Results</w:t>
+      <w:bookmarkStart w:id="11" w:name="_xjth234stpeb"/>
+      <w:bookmarkEnd w:id="11"/>
+      <w:r>
+        <w:rPr/>
+        <w:t>4. Discussion</w:t>
       </w:r>
     </w:p>
     <w:p>
@@ -1748,120 +2182,55 @@
         <w:pageBreakBefore w:val="false"/>
         <w:rPr/>
       </w:pPr>
-      <w:bookmarkStart w:id="10" w:name="_rvhx6fhhh61g"/>
-      <w:bookmarkEnd w:id="10"/>
-      <w:r>
-        <w:rPr/>
-        <w:t>3.1 Visual Overview</w:t>
-      </w:r>
-    </w:p>
-    <w:p>
-      <w:pPr>
-        <w:pStyle w:val="LOnormal"/>
-        <w:pageBreakBefore w:val="false"/>
-        <w:rPr>
-          <w:color w:val="B7B7B7"/>
-        </w:rPr>
-      </w:pPr>
-      <w:r>
-        <w:rPr>
-          <w:color w:val="B7B7B7"/>
-        </w:rPr>
-        <w:t>Provide an insightful overview of the data you collected. This requires some engineering from your part, to find a good degree of summarization: On one end of the spectrum, you don't summarize, and report hundreds of raw measurement values in a block of text. On the other end of the spectrum, you report a single number (like a mean value). Both approaches are bad.</w:t>
-      </w:r>
-    </w:p>
-    <w:p>
-      <w:pPr>
-        <w:pStyle w:val="LOnormal"/>
-        <w:pageBreakBefore w:val="false"/>
-        <w:rPr>
-          <w:color w:val="B7B7B7"/>
-        </w:rPr>
-      </w:pPr>
-      <w:r>
-        <w:rPr>
-          <w:color w:val="B7B7B7"/>
-        </w:rPr>
-      </w:r>
-    </w:p>
-    <w:p>
-      <w:pPr>
-        <w:pStyle w:val="LOnormal"/>
-        <w:pageBreakBefore w:val="false"/>
-        <w:rPr>
-          <w:color w:val="B7B7B7"/>
-        </w:rPr>
-      </w:pPr>
-      <w:r>
-        <w:rPr>
-          <w:color w:val="B7B7B7"/>
-        </w:rPr>
-        <w:t xml:space="preserve">Instead, use appropriate visual summaries (such as </w:t>
-      </w:r>
-      <w:r>
-        <w:rPr>
-          <w:b/>
-          <w:color w:val="B7B7B7"/>
-        </w:rPr>
-        <w:t>scatter plots</w:t>
-      </w:r>
-      <w:r>
-        <w:rPr>
-          <w:color w:val="B7B7B7"/>
-        </w:rPr>
-        <w:t xml:space="preserve">, </w:t>
-      </w:r>
-      <w:r>
-        <w:rPr>
-          <w:b/>
-          <w:color w:val="B7B7B7"/>
-        </w:rPr>
-        <w:t>histograms</w:t>
-      </w:r>
-      <w:r>
-        <w:rPr>
-          <w:color w:val="B7B7B7"/>
-        </w:rPr>
-        <w:t xml:space="preserve">, </w:t>
-      </w:r>
-      <w:r>
-        <w:rPr>
-          <w:b/>
-          <w:color w:val="B7B7B7"/>
-        </w:rPr>
-        <w:t>box plots</w:t>
-      </w:r>
-      <w:r>
-        <w:rPr>
-          <w:color w:val="B7B7B7"/>
-        </w:rPr>
-        <w:t xml:space="preserve">, or </w:t>
-      </w:r>
-      <w:r>
-        <w:rPr>
-          <w:b/>
-          <w:color w:val="B7B7B7"/>
-        </w:rPr>
-        <w:t>empirical cumulative distribution functions</w:t>
-      </w:r>
-      <w:r>
-        <w:rPr>
-          <w:color w:val="B7B7B7"/>
-        </w:rPr>
-        <w:t xml:space="preserve">) to show the distribution of your data. If you have a very small number of measurement values, then report all of them in a </w:t>
-      </w:r>
-      <w:r>
-        <w:rPr>
-          <w:b/>
-          <w:color w:val="B7B7B7"/>
-        </w:rPr>
-        <w:t>well organized table</w:t>
-      </w:r>
-      <w:r>
-        <w:rPr>
-          <w:color w:val="B7B7B7"/>
-        </w:rPr>
-        <w:t xml:space="preserve"> (where rows and/or columns correspond to different levels of different factors).</w:t>
+      <w:bookmarkStart w:id="12" w:name="_deq2qwp1b5x6"/>
+      <w:bookmarkEnd w:id="12"/>
+      <w:r>
+        <w:rPr/>
+        <w:t>4.1 Compare Hypothesis to Results</w:t>
+      </w:r>
+    </w:p>
+    <w:p>
+      <w:pPr>
+        <w:pStyle w:val="LOnormal"/>
+        <w:pageBreakBefore w:val="false"/>
+        <w:rPr>
+          <w:color w:val="B7B7B7"/>
+        </w:rPr>
+      </w:pPr>
+      <w:r>
+        <w:rPr>
+          <w:color w:val="B7B7B7"/>
+        </w:rPr>
+        <w:t>Provide a brief restatement of the main results from the previous section, and if (or if not) these support your research hypothesis.</w:t>
+      </w:r>
+    </w:p>
+    <w:p>
+      <w:pPr>
+        <w:pStyle w:val="LOnormal"/>
+        <w:pageBreakBefore w:val="false"/>
+        <w:rPr>
+          <w:color w:val="B7B7B7"/>
+        </w:rPr>
+      </w:pPr>
+      <w:r>
+        <w:rPr>
+          <w:color w:val="B7B7B7"/>
+        </w:rPr>
+      </w:r>
+    </w:p>
+    <w:p>
+      <w:pPr>
+        <w:pStyle w:val="LOnormal"/>
+        <w:pageBreakBefore w:val="false"/>
+        <w:rPr>
+          <w:color w:val="B7B7B7"/>
+        </w:rPr>
+      </w:pPr>
+      <w:r>
+        <w:rPr>
+          <w:color w:val="B7B7B7"/>
+        </w:rPr>
+        <w:t xml:space="preserve">If there is a discrepancy between your hypothesis and the results of your experiment, speculate about why you were unable to find evidence to support your hypothesis. </w:t>
       </w:r>
     </w:p>
     <w:p>
@@ -1870,134 +2239,110 @@
         <w:pageBreakBefore w:val="false"/>
         <w:rPr/>
       </w:pPr>
-      <w:bookmarkStart w:id="11" w:name="_v622tr5erkna"/>
-      <w:bookmarkEnd w:id="11"/>
-      <w:r>
-        <w:rPr/>
-        <w:t>3.2 Descriptive Statistics</w:t>
-      </w:r>
-    </w:p>
-    <w:p>
-      <w:pPr>
-        <w:pStyle w:val="LOnormal"/>
-        <w:pageBreakBefore w:val="false"/>
-        <w:rPr>
-          <w:color w:val="B7B7B7"/>
-        </w:rPr>
-      </w:pPr>
-      <w:r>
-        <w:rPr>
-          <w:color w:val="B7B7B7"/>
-        </w:rPr>
-        <w:t xml:space="preserve">For each group or condition, summarize the set of measured values with a "five-number summary": </w:t>
-      </w:r>
-      <w:r>
-        <w:rPr>
-          <w:b/>
-          <w:color w:val="B7B7B7"/>
-        </w:rPr>
-        <w:t>minimum</w:t>
-      </w:r>
-      <w:r>
-        <w:rPr>
-          <w:color w:val="B7B7B7"/>
-        </w:rPr>
-        <w:t xml:space="preserve">, </w:t>
-      </w:r>
-      <w:r>
-        <w:rPr>
-          <w:b/>
-          <w:color w:val="B7B7B7"/>
-        </w:rPr>
-        <w:t>first quartile</w:t>
-      </w:r>
-      <w:r>
-        <w:rPr>
-          <w:color w:val="B7B7B7"/>
-        </w:rPr>
-        <w:t xml:space="preserve">, </w:t>
-      </w:r>
-      <w:r>
-        <w:rPr>
-          <w:b/>
-          <w:color w:val="B7B7B7"/>
-        </w:rPr>
-        <w:t>median</w:t>
-      </w:r>
-      <w:r>
-        <w:rPr>
-          <w:color w:val="B7B7B7"/>
-        </w:rPr>
-        <w:t xml:space="preserve">, </w:t>
-      </w:r>
-      <w:r>
-        <w:rPr>
-          <w:b/>
-          <w:color w:val="B7B7B7"/>
-        </w:rPr>
-        <w:t>third quartile</w:t>
-      </w:r>
-      <w:r>
-        <w:rPr>
-          <w:color w:val="B7B7B7"/>
-        </w:rPr>
-        <w:t xml:space="preserve">, and </w:t>
-      </w:r>
-      <w:r>
-        <w:rPr>
-          <w:b/>
-          <w:color w:val="B7B7B7"/>
-        </w:rPr>
-        <w:t>maximum</w:t>
-      </w:r>
-      <w:r>
-        <w:rPr>
-          <w:color w:val="B7B7B7"/>
-        </w:rPr>
-        <w:t xml:space="preserve">. </w:t>
-      </w:r>
-    </w:p>
-    <w:p>
-      <w:pPr>
-        <w:pStyle w:val="LOnormal"/>
-        <w:pageBreakBefore w:val="false"/>
-        <w:rPr>
-          <w:color w:val="B7B7B7"/>
-        </w:rPr>
-      </w:pPr>
-      <w:r>
-        <w:rPr>
-          <w:color w:val="B7B7B7"/>
-        </w:rPr>
-      </w:r>
-    </w:p>
-    <w:p>
-      <w:pPr>
-        <w:pStyle w:val="LOnormal"/>
-        <w:pageBreakBefore w:val="false"/>
-        <w:rPr>
-          <w:color w:val="B7B7B7"/>
-        </w:rPr>
-      </w:pPr>
-      <w:r>
-        <w:rPr>
-          <w:color w:val="B7B7B7"/>
-        </w:rPr>
-        <w:t>Make sure you explain – in your words – what these statistics mean “in plain English”, but don’t yet interpret them (this is for the Discussion section).</w:t>
-      </w:r>
-    </w:p>
-    <w:p>
-      <w:pPr>
-        <w:pStyle w:val="LOnormal"/>
-        <w:pageBreakBefore w:val="false"/>
-        <w:rPr>
-          <w:color w:val="B7B7B7"/>
-        </w:rPr>
-      </w:pPr>
-      <w:r>
-        <w:rPr>
-          <w:color w:val="B7B7B7"/>
-        </w:rPr>
+      <w:bookmarkStart w:id="13" w:name="_z66uzu2ewdzi"/>
+      <w:bookmarkEnd w:id="13"/>
+      <w:r>
+        <w:rPr/>
+        <w:t>4.2 Limitations and Threats to Validity</w:t>
+      </w:r>
+    </w:p>
+    <w:p>
+      <w:pPr>
+        <w:pStyle w:val="LOnormal"/>
+        <w:pageBreakBefore w:val="false"/>
+        <w:rPr>
+          <w:color w:val="B7B7B7"/>
+        </w:rPr>
+      </w:pPr>
+      <w:r>
+        <w:rPr>
+          <w:color w:val="B7B7B7"/>
+        </w:rPr>
+        <w:t>Acknowledge any faults or limitations your study has, and how seriously these affect your</w:t>
+      </w:r>
+    </w:p>
+    <w:p>
+      <w:pPr>
+        <w:pStyle w:val="LOnormal"/>
+        <w:pageBreakBefore w:val="false"/>
+        <w:rPr>
+          <w:color w:val="B7B7B7"/>
+        </w:rPr>
+      </w:pPr>
+      <w:r>
+        <w:rPr>
+          <w:color w:val="B7B7B7"/>
+        </w:rPr>
+        <w:t>results. How could these be remedied in future work?</w:t>
+      </w:r>
+    </w:p>
+    <w:p>
+      <w:pPr>
+        <w:pStyle w:val="Heading2"/>
+        <w:pageBreakBefore w:val="false"/>
+        <w:rPr/>
+      </w:pPr>
+      <w:bookmarkStart w:id="14" w:name="_no339h1as8aw"/>
+      <w:bookmarkEnd w:id="14"/>
+      <w:r>
+        <w:rPr/>
+        <w:t>4.3 Conclusions</w:t>
+      </w:r>
+    </w:p>
+    <w:p>
+      <w:pPr>
+        <w:pStyle w:val="LOnormal"/>
+        <w:pageBreakBefore w:val="false"/>
+        <w:rPr>
+          <w:color w:val="B7B7B7"/>
+        </w:rPr>
+      </w:pPr>
+      <w:r>
+        <w:rPr>
+          <w:color w:val="B7B7B7"/>
+        </w:rPr>
+        <w:t>End with the main conclusions that can be drawn from your study.</w:t>
+      </w:r>
+    </w:p>
+    <w:p>
+      <w:pPr>
+        <w:pStyle w:val="LOnormal"/>
+        <w:pageBreakBefore w:val="false"/>
+        <w:rPr>
+          <w:color w:val="B7B7B7"/>
+        </w:rPr>
+      </w:pPr>
+      <w:r>
+        <w:rPr>
+          <w:color w:val="B7B7B7"/>
+        </w:rPr>
+      </w:r>
+    </w:p>
+    <w:p>
+      <w:pPr>
+        <w:pStyle w:val="LOnormal"/>
+        <w:pageBreakBefore w:val="false"/>
+        <w:rPr>
+          <w:color w:val="B7B7B7"/>
+        </w:rPr>
+      </w:pPr>
+      <w:r>
+        <w:rPr>
+          <w:color w:val="B7B7B7"/>
+        </w:rPr>
+      </w:r>
+    </w:p>
+    <w:p>
+      <w:pPr>
+        <w:pStyle w:val="Title"/>
+        <w:pageBreakBefore w:val="false"/>
+        <w:rPr/>
+      </w:pPr>
+      <w:bookmarkStart w:id="15" w:name="_7nse95jx77yo"/>
+      <w:bookmarkEnd w:id="15"/>
+      <w:r>
+        <w:rPr/>
+        <w:t>Appendix</w:t>
       </w:r>
     </w:p>
     <w:p>
@@ -2006,180 +2351,26 @@
         <w:pageBreakBefore w:val="false"/>
         <w:rPr/>
       </w:pPr>
-      <w:bookmarkStart w:id="12" w:name="_xjth234stpeb"/>
-      <w:bookmarkEnd w:id="12"/>
-      <w:r>
-        <w:rPr/>
-        <w:t>4. Discussion</w:t>
-      </w:r>
-    </w:p>
-    <w:p>
-      <w:pPr>
-        <w:pStyle w:val="Heading2"/>
-        <w:pageBreakBefore w:val="false"/>
-        <w:rPr/>
-      </w:pPr>
-      <w:bookmarkStart w:id="13" w:name="_deq2qwp1b5x6"/>
-      <w:bookmarkEnd w:id="13"/>
-      <w:r>
-        <w:rPr/>
-        <w:t>4.1 Compare Hypothesis to Results</w:t>
-      </w:r>
-    </w:p>
-    <w:p>
-      <w:pPr>
-        <w:pStyle w:val="LOnormal"/>
-        <w:pageBreakBefore w:val="false"/>
-        <w:rPr>
-          <w:color w:val="B7B7B7"/>
-        </w:rPr>
-      </w:pPr>
-      <w:r>
-        <w:rPr>
-          <w:color w:val="B7B7B7"/>
-        </w:rPr>
-        <w:t>Provide a brief restatement of the main results from the previous section, and if (or if not) these support your research hypothesis.</w:t>
-      </w:r>
-    </w:p>
-    <w:p>
-      <w:pPr>
-        <w:pStyle w:val="LOnormal"/>
-        <w:pageBreakBefore w:val="false"/>
-        <w:rPr>
-          <w:color w:val="B7B7B7"/>
-        </w:rPr>
-      </w:pPr>
-      <w:r>
-        <w:rPr>
-          <w:color w:val="B7B7B7"/>
-        </w:rPr>
-      </w:r>
-    </w:p>
-    <w:p>
-      <w:pPr>
-        <w:pStyle w:val="LOnormal"/>
-        <w:pageBreakBefore w:val="false"/>
-        <w:rPr>
-          <w:color w:val="B7B7B7"/>
-        </w:rPr>
-      </w:pPr>
-      <w:r>
-        <w:rPr>
-          <w:color w:val="B7B7B7"/>
-        </w:rPr>
-        <w:t xml:space="preserve">If there is a discrepancy between your hypothesis and the results of your experiment, speculate about why you were unable to find evidence to support your hypothesis. </w:t>
-      </w:r>
-    </w:p>
-    <w:p>
-      <w:pPr>
-        <w:pStyle w:val="Heading2"/>
-        <w:pageBreakBefore w:val="false"/>
-        <w:rPr/>
-      </w:pPr>
-      <w:bookmarkStart w:id="14" w:name="_z66uzu2ewdzi"/>
-      <w:bookmarkEnd w:id="14"/>
-      <w:r>
-        <w:rPr/>
-        <w:t>4.2 Limitations and Threats to Validity</w:t>
-      </w:r>
-    </w:p>
-    <w:p>
-      <w:pPr>
-        <w:pStyle w:val="LOnormal"/>
-        <w:pageBreakBefore w:val="false"/>
-        <w:rPr>
-          <w:color w:val="B7B7B7"/>
-        </w:rPr>
-      </w:pPr>
-      <w:r>
-        <w:rPr>
-          <w:color w:val="B7B7B7"/>
-        </w:rPr>
-        <w:t>Acknowledge any faults or limitations your study has, and how seriously these affect your</w:t>
-      </w:r>
-    </w:p>
-    <w:p>
-      <w:pPr>
-        <w:pStyle w:val="LOnormal"/>
-        <w:pageBreakBefore w:val="false"/>
-        <w:rPr>
-          <w:color w:val="B7B7B7"/>
-        </w:rPr>
-      </w:pPr>
-      <w:r>
-        <w:rPr>
-          <w:color w:val="B7B7B7"/>
-        </w:rPr>
-        <w:t>results. How could these be remedied in future work?</w:t>
-      </w:r>
-    </w:p>
-    <w:p>
-      <w:pPr>
-        <w:pStyle w:val="Heading2"/>
-        <w:pageBreakBefore w:val="false"/>
-        <w:rPr/>
-      </w:pPr>
-      <w:bookmarkStart w:id="15" w:name="_no339h1as8aw"/>
-      <w:bookmarkEnd w:id="15"/>
-      <w:r>
-        <w:rPr/>
-        <w:t>4.3 Conclusions</w:t>
-      </w:r>
-    </w:p>
-    <w:p>
-      <w:pPr>
-        <w:pStyle w:val="LOnormal"/>
-        <w:pageBreakBefore w:val="false"/>
-        <w:rPr>
-          <w:color w:val="B7B7B7"/>
-        </w:rPr>
-      </w:pPr>
-      <w:r>
-        <w:rPr>
-          <w:color w:val="B7B7B7"/>
-        </w:rPr>
-        <w:t>End with the main conclusions that can be drawn from your study.</w:t>
-      </w:r>
-    </w:p>
-    <w:p>
-      <w:pPr>
-        <w:pStyle w:val="LOnormal"/>
-        <w:pageBreakBefore w:val="false"/>
-        <w:rPr>
-          <w:color w:val="B7B7B7"/>
-        </w:rPr>
-      </w:pPr>
-      <w:r>
-        <w:rPr>
-          <w:color w:val="B7B7B7"/>
-        </w:rPr>
-      </w:r>
-    </w:p>
-    <w:p>
-      <w:pPr>
-        <w:pStyle w:val="LOnormal"/>
-        <w:pageBreakBefore w:val="false"/>
-        <w:rPr>
-          <w:color w:val="B7B7B7"/>
-        </w:rPr>
-      </w:pPr>
-      <w:r>
-        <w:rPr>
-          <w:color w:val="B7B7B7"/>
-        </w:rPr>
-      </w:r>
-    </w:p>
-    <w:p>
-      <w:pPr>
-        <w:pStyle w:val="Title"/>
-        <w:pageBreakBefore w:val="false"/>
-        <w:rPr/>
-      </w:pPr>
-      <w:bookmarkStart w:id="16" w:name="_7nse95jx77yo"/>
+      <w:bookmarkStart w:id="16" w:name="_png4eb5lpvn4"/>
       <w:bookmarkEnd w:id="16"/>
       <w:r>
         <w:rPr/>
-        <w:t>Appendix</w:t>
+        <w:t>A. Materials</w:t>
+      </w:r>
+    </w:p>
+    <w:p>
+      <w:pPr>
+        <w:pStyle w:val="LOnormal"/>
+        <w:pageBreakBefore w:val="false"/>
+        <w:rPr>
+          <w:color w:val="B7B7B7"/>
+        </w:rPr>
+      </w:pPr>
+      <w:r>
+        <w:rPr>
+          <w:color w:val="B7B7B7"/>
+        </w:rPr>
+        <w:t>Any documents you used for your informed consent (information sheets, consent) or as part of your apparatus (e.g., manual, hand-out), please include them here.</w:t>
       </w:r>
     </w:p>
     <w:p>
@@ -2188,36 +2379,8 @@
         <w:pageBreakBefore w:val="false"/>
         <w:rPr/>
       </w:pPr>
-      <w:bookmarkStart w:id="17" w:name="_png4eb5lpvn4"/>
+      <w:bookmarkStart w:id="17" w:name="_ypdnb2qz0epi"/>
       <w:bookmarkEnd w:id="17"/>
-      <w:r>
-        <w:rPr/>
-        <w:t>A. Materials</w:t>
-      </w:r>
-    </w:p>
-    <w:p>
-      <w:pPr>
-        <w:pStyle w:val="LOnormal"/>
-        <w:pageBreakBefore w:val="false"/>
-        <w:rPr>
-          <w:color w:val="B7B7B7"/>
-        </w:rPr>
-      </w:pPr>
-      <w:r>
-        <w:rPr>
-          <w:color w:val="B7B7B7"/>
-        </w:rPr>
-        <w:t>Any documents you used for your informed consent (information sheets, consent) or as part of your apparatus (e.g., manual, hand-out), please include them here.</w:t>
-      </w:r>
-    </w:p>
-    <w:p>
-      <w:pPr>
-        <w:pStyle w:val="Heading1"/>
-        <w:pageBreakBefore w:val="false"/>
-        <w:rPr/>
-      </w:pPr>
-      <w:bookmarkStart w:id="18" w:name="_ypdnb2qz0epi"/>
-      <w:bookmarkEnd w:id="18"/>
       <w:r>
         <w:rPr/>
         <w:t>B. Reproduction Package (or: Raw Data)</w:t>
@@ -2862,6 +3025,28 @@
       <w:color w:val="666666"/>
       <w:sz w:val="30"/>
       <w:szCs w:val="30"/>
+    </w:rPr>
+  </w:style>
+  <w:style w:type="paragraph" w:styleId="TableContents">
+    <w:name w:val="Table Contents"/>
+    <w:basedOn w:val="Normal"/>
+    <w:qFormat/>
+    <w:pPr>
+      <w:suppressLineNumbers/>
+    </w:pPr>
+    <w:rPr/>
+  </w:style>
+  <w:style w:type="paragraph" w:styleId="TableHeading">
+    <w:name w:val="Table Heading"/>
+    <w:basedOn w:val="TableContents"/>
+    <w:qFormat/>
+    <w:pPr>
+      <w:suppressLineNumbers/>
+      <w:jc w:val="center"/>
+    </w:pPr>
+    <w:rPr>
+      <w:b/>
+      <w:bCs/>
     </w:rPr>
   </w:style>
   <w:style w:type="table" w:default="1" w:styleId="TableNormal">

</xml_diff>